<commit_message>
Added my review of Barracudas documentation
See title
</commit_message>
<xml_diff>
--- a/Documentation/Barracuda/CALS documentation review.docx
+++ b/Documentation/Barracuda/CALS documentation review.docx
@@ -1,21 +1,86 @@
 
 <file path=word/document.xml><?xml version="1.0" encoding="utf-8"?>
-<w:document xmlns:wpc="http://schemas.microsoft.com/office/word/2010/wordprocessingCanvas" xmlns:mo="http://schemas.microsoft.com/office/mac/office/2008/main" xmlns:mc="http://schemas.openxmlformats.org/markup-compatibility/2006" xmlns:mv="urn:schemas-microsoft-com:mac:vml" xmlns:o="urn:schemas-microsoft-com:office:office" xmlns:r="http://schemas.openxmlformats.org/officeDocument/2006/relationships" xmlns:m="http://schemas.openxmlformats.org/officeDocument/2006/math" xmlns:v="urn:schemas-microsoft-com:vml" xmlns:wp14="http://schemas.microsoft.com/office/word/2010/wordprocessingDrawing" xmlns:wp="http://schemas.openxmlformats.org/drawingml/2006/wordprocessingDrawing" xmlns:w10="urn:schemas-microsoft-com:office:word" xmlns:w="http://schemas.openxmlformats.org/wordprocessingml/2006/main" xmlns:w14="http://schemas.microsoft.com/office/word/2010/wordml" xmlns:w15="http://schemas.microsoft.com/office/word/2012/wordml" xmlns:wpg="http://schemas.microsoft.com/office/word/2010/wordprocessingGroup" xmlns:wpi="http://schemas.microsoft.com/office/word/2010/wordprocessingInk" xmlns:wne="http://schemas.microsoft.com/office/word/2006/wordml" xmlns:wps="http://schemas.microsoft.com/office/word/2010/wordprocessingShape" mc:Ignorable="w14 w15 wp14">
+<w:document xmlns:o="urn:schemas-microsoft-com:office:office" xmlns:r="http://schemas.openxmlformats.org/officeDocument/2006/relationships" xmlns:v="urn:schemas-microsoft-com:vml" xmlns:w="http://schemas.openxmlformats.org/wordprocessingml/2006/main" xmlns:w10="urn:schemas-microsoft-com:office:word" xmlns:wp="http://schemas.openxmlformats.org/drawingml/2006/wordprocessingDrawing" xmlns:wps="http://schemas.microsoft.com/office/word/2010/wordprocessingShape" xmlns:wpg="http://schemas.microsoft.com/office/word/2010/wordprocessingGroup" xmlns:mc="http://schemas.openxmlformats.org/markup-compatibility/2006" xmlns:wp14="http://schemas.microsoft.com/office/word/2010/wordprocessingDrawing" xmlns:w14="http://schemas.microsoft.com/office/word/2010/wordml" mc:Ignorable="w14 wp14">
   <w:body>
-    <w:p/>
-    <w:p/>
-    <w:p/>
-    <w:p/>
-    <w:p/>
-    <w:p/>
-    <w:p/>
-    <w:p/>
+    <w:p>
+      <w:pPr>
+        <w:pStyle w:val="Normal"/>
+        <w:rPr/>
+      </w:pPr>
+      <w:r>
+        <w:rPr/>
+      </w:r>
+    </w:p>
+    <w:p>
+      <w:pPr>
+        <w:pStyle w:val="Normal"/>
+        <w:rPr/>
+      </w:pPr>
+      <w:r>
+        <w:rPr/>
+      </w:r>
+    </w:p>
+    <w:p>
+      <w:pPr>
+        <w:pStyle w:val="Normal"/>
+        <w:rPr/>
+      </w:pPr>
+      <w:r>
+        <w:rPr/>
+      </w:r>
+    </w:p>
+    <w:p>
+      <w:pPr>
+        <w:pStyle w:val="Normal"/>
+        <w:rPr/>
+      </w:pPr>
+      <w:r>
+        <w:rPr/>
+      </w:r>
+    </w:p>
+    <w:p>
+      <w:pPr>
+        <w:pStyle w:val="Normal"/>
+        <w:rPr/>
+      </w:pPr>
+      <w:r>
+        <w:rPr/>
+      </w:r>
+    </w:p>
+    <w:p>
+      <w:pPr>
+        <w:pStyle w:val="Normal"/>
+        <w:rPr/>
+      </w:pPr>
+      <w:r>
+        <w:rPr/>
+      </w:r>
+    </w:p>
+    <w:p>
+      <w:pPr>
+        <w:pStyle w:val="Normal"/>
+        <w:rPr/>
+      </w:pPr>
+      <w:r>
+        <w:rPr/>
+      </w:r>
+    </w:p>
+    <w:p>
+      <w:pPr>
+        <w:pStyle w:val="Normal"/>
+        <w:rPr/>
+      </w:pPr>
+      <w:r>
+        <w:rPr/>
+      </w:r>
+    </w:p>
     <w:p>
       <w:pPr>
         <w:pStyle w:val="Title"/>
         <w:jc w:val="center"/>
         <w:rPr>
-          <w:rFonts w:asciiTheme="minorHAnsi" w:hAnsiTheme="minorHAnsi"/>
+          <w:rFonts w:ascii="Calibri" w:hAnsi="Calibri" w:asciiTheme="minorHAnsi" w:hAnsiTheme="minorHAnsi"/>
+          <w:b/>
           <w:b/>
           <w:sz w:val="72"/>
           <w:szCs w:val="72"/>
@@ -24,7 +89,7 @@
       </w:pPr>
       <w:r>
         <w:rPr>
-          <w:rFonts w:asciiTheme="minorHAnsi" w:hAnsiTheme="minorHAnsi"/>
+          <w:rFonts w:ascii="Calibri" w:hAnsi="Calibri" w:asciiTheme="minorHAnsi" w:hAnsiTheme="minorHAnsi"/>
           <w:sz w:val="72"/>
           <w:szCs w:val="72"/>
           <w:u w:val="single"/>
@@ -36,42 +101,158 @@
       <w:pPr>
         <w:pStyle w:val="Title"/>
         <w:jc w:val="center"/>
-      </w:pPr>
-      <w:r>
-        <w:t>Review of the d</w:t>
-      </w:r>
-      <w:r>
-        <w:t xml:space="preserve">ocumentation provided by </w:t>
-      </w:r>
-      <w:r>
-        <w:t>team Barracuda</w:t>
-      </w:r>
-    </w:p>
-    <w:p/>
-    <w:p/>
-    <w:p/>
-    <w:p/>
-    <w:p/>
-    <w:p/>
-    <w:p/>
-    <w:p/>
-    <w:p/>
-    <w:p/>
-    <w:p/>
-    <w:p/>
-    <w:p/>
-    <w:p/>
-    <w:p>
-      <w:pPr>
+        <w:rPr/>
+      </w:pPr>
+      <w:r>
+        <w:rPr/>
+        <w:t>Review of the documentation provided by team Barracuda</w:t>
+      </w:r>
+    </w:p>
+    <w:p>
+      <w:pPr>
+        <w:pStyle w:val="Normal"/>
+        <w:rPr/>
+      </w:pPr>
+      <w:r>
+        <w:rPr/>
+      </w:r>
+    </w:p>
+    <w:p>
+      <w:pPr>
+        <w:pStyle w:val="Normal"/>
+        <w:rPr/>
+      </w:pPr>
+      <w:r>
+        <w:rPr/>
+      </w:r>
+    </w:p>
+    <w:p>
+      <w:pPr>
+        <w:pStyle w:val="Normal"/>
+        <w:rPr/>
+      </w:pPr>
+      <w:r>
+        <w:rPr/>
+      </w:r>
+    </w:p>
+    <w:p>
+      <w:pPr>
+        <w:pStyle w:val="Normal"/>
+        <w:rPr/>
+      </w:pPr>
+      <w:r>
+        <w:rPr/>
+      </w:r>
+    </w:p>
+    <w:p>
+      <w:pPr>
+        <w:pStyle w:val="Normal"/>
+        <w:rPr/>
+      </w:pPr>
+      <w:r>
+        <w:rPr/>
+      </w:r>
+    </w:p>
+    <w:p>
+      <w:pPr>
+        <w:pStyle w:val="Normal"/>
+        <w:rPr/>
+      </w:pPr>
+      <w:r>
+        <w:rPr/>
+      </w:r>
+    </w:p>
+    <w:p>
+      <w:pPr>
+        <w:pStyle w:val="Normal"/>
+        <w:rPr/>
+      </w:pPr>
+      <w:r>
+        <w:rPr/>
+      </w:r>
+    </w:p>
+    <w:p>
+      <w:pPr>
+        <w:pStyle w:val="Normal"/>
+        <w:rPr/>
+      </w:pPr>
+      <w:r>
+        <w:rPr/>
+      </w:r>
+    </w:p>
+    <w:p>
+      <w:pPr>
+        <w:pStyle w:val="Normal"/>
+        <w:rPr/>
+      </w:pPr>
+      <w:r>
+        <w:rPr/>
+      </w:r>
+    </w:p>
+    <w:p>
+      <w:pPr>
+        <w:pStyle w:val="Normal"/>
+        <w:rPr/>
+      </w:pPr>
+      <w:r>
+        <w:rPr/>
+      </w:r>
+    </w:p>
+    <w:p>
+      <w:pPr>
+        <w:pStyle w:val="Normal"/>
+        <w:rPr/>
+      </w:pPr>
+      <w:r>
+        <w:rPr/>
+      </w:r>
+    </w:p>
+    <w:p>
+      <w:pPr>
+        <w:pStyle w:val="Normal"/>
+        <w:rPr/>
+      </w:pPr>
+      <w:r>
+        <w:rPr/>
+      </w:r>
+    </w:p>
+    <w:p>
+      <w:pPr>
+        <w:pStyle w:val="Normal"/>
+        <w:rPr/>
+      </w:pPr>
+      <w:r>
+        <w:rPr/>
+      </w:r>
+    </w:p>
+    <w:p>
+      <w:pPr>
+        <w:pStyle w:val="Normal"/>
+        <w:rPr/>
+      </w:pPr>
+      <w:r>
+        <w:rPr/>
+      </w:r>
+    </w:p>
+    <w:p>
+      <w:pPr>
+        <w:pStyle w:val="Normal"/>
         <w:jc w:val="center"/>
         <w:rPr>
           <w:sz w:val="24"/>
           <w:szCs w:val="24"/>
         </w:rPr>
       </w:pPr>
-    </w:p>
-    <w:p>
-      <w:pPr>
+      <w:r>
+        <w:rPr>
+          <w:sz w:val="24"/>
+          <w:szCs w:val="24"/>
+        </w:rPr>
+      </w:r>
+    </w:p>
+    <w:p>
+      <w:pPr>
+        <w:pStyle w:val="Normal"/>
         <w:jc w:val="center"/>
         <w:rPr>
           <w:sz w:val="28"/>
@@ -88,8 +269,13 @@
     </w:p>
     <w:p>
       <w:pPr>
+        <w:pStyle w:val="Normal"/>
         <w:jc w:val="left"/>
-      </w:pPr>
+        <w:rPr/>
+      </w:pPr>
+      <w:r>
+        <w:rPr/>
+      </w:r>
       <w:r>
         <w:br w:type="page"/>
       </w:r>
@@ -97,187 +283,136 @@
     <w:p>
       <w:pPr>
         <w:pStyle w:val="Heading1"/>
-      </w:pPr>
-      <w:r>
-        <w:lastRenderedPageBreak/>
-        <w:t xml:space="preserve">Augustin </w:t>
-      </w:r>
-      <w:proofErr w:type="spellStart"/>
-      <w:r>
-        <w:t>Tataru</w:t>
-      </w:r>
-      <w:r>
-        <w:t>’</w:t>
-      </w:r>
-      <w:r>
-        <w:t>s</w:t>
-      </w:r>
-      <w:proofErr w:type="spellEnd"/>
-      <w:r>
-        <w:t xml:space="preserve"> review</w:t>
-      </w:r>
-    </w:p>
-    <w:p>
-      <w:r>
-        <w:t>The documentation that we got from team Barracud</w:t>
-      </w:r>
-      <w:r>
-        <w:t xml:space="preserve">a was not too big but it was easy to understand. However, some things mentioned in the documentation don’t actually exist in the code. During </w:t>
-      </w:r>
-      <w:r>
-        <w:t xml:space="preserve">the </w:t>
-      </w:r>
-      <w:r>
-        <w:rPr>
-          <w:noProof/>
-        </w:rPr>
-        <w:t>handover</w:t>
-      </w:r>
-      <w:r>
-        <w:rPr>
-          <w:noProof/>
-        </w:rPr>
-        <w:t>,</w:t>
-      </w:r>
-      <w:r>
-        <w:t xml:space="preserve"> they mentioned the missing things</w:t>
-      </w:r>
-      <w:r>
-        <w:t xml:space="preserve"> and based on the notes we have taken after the discussion with th</w:t>
-      </w:r>
-      <w:r>
-        <w:t xml:space="preserve">em we are </w:t>
-      </w:r>
-      <w:r>
-        <w:rPr>
-          <w:noProof/>
-        </w:rPr>
-        <w:t>able</w:t>
-      </w:r>
-      <w:r>
-        <w:rPr>
-          <w:noProof/>
-        </w:rPr>
-        <w:t xml:space="preserve"> to</w:t>
-      </w:r>
-      <w:r>
-        <w:t xml:space="preserve"> start work without difficulties</w:t>
-      </w:r>
-      <w:r>
-        <w:t xml:space="preserve">. </w:t>
-      </w:r>
-    </w:p>
-    <w:p/>
-    <w:p/>
+        <w:rPr/>
+      </w:pPr>
+      <w:r>
+        <w:rPr/>
+        <w:t>Augustin Tataru’s review</w:t>
+      </w:r>
+    </w:p>
+    <w:p>
+      <w:pPr>
+        <w:pStyle w:val="Normal"/>
+        <w:rPr/>
+      </w:pPr>
+      <w:r>
+        <w:rPr/>
+        <w:t xml:space="preserve">The documentation that we got from team Barracuda was not too big but it was easy to understand. However, some things mentioned in the documentation don’t actually exist in the code. During the handover, they mentioned the missing things and based on the notes we have taken after the discussion with them we are able to start work without difficulties. </w:t>
+      </w:r>
+    </w:p>
+    <w:p>
+      <w:pPr>
+        <w:pStyle w:val="Normal"/>
+        <w:rPr/>
+      </w:pPr>
+      <w:r>
+        <w:rPr/>
+      </w:r>
+    </w:p>
+    <w:p>
+      <w:pPr>
+        <w:pStyle w:val="Normal"/>
+        <w:rPr/>
+      </w:pPr>
+      <w:r>
+        <w:rPr/>
+      </w:r>
+    </w:p>
     <w:p>
       <w:pPr>
         <w:pStyle w:val="Heading1"/>
-      </w:pPr>
-      <w:r>
-        <w:t xml:space="preserve">Arthur </w:t>
-      </w:r>
-      <w:proofErr w:type="spellStart"/>
-      <w:r>
-        <w:t>Daurel’s</w:t>
-      </w:r>
-      <w:proofErr w:type="spellEnd"/>
-      <w:r>
-        <w:t xml:space="preserve"> review</w:t>
-      </w:r>
-    </w:p>
-    <w:p>
-      <w:r>
-        <w:t xml:space="preserve">The documentation was okay. Some stuff was missing, but we asked the previous team and we easily got the </w:t>
-      </w:r>
-      <w:proofErr w:type="spellStart"/>
-      <w:r>
-        <w:t>informations</w:t>
-      </w:r>
-      <w:proofErr w:type="spellEnd"/>
-      <w:r>
-        <w:t xml:space="preserve"> needed for our work.</w:t>
-      </w:r>
-      <w:bookmarkStart w:id="0" w:name="_GoBack"/>
-      <w:bookmarkEnd w:id="0"/>
+        <w:rPr/>
+      </w:pPr>
+      <w:r>
+        <w:rPr/>
+        <w:t>Arthur Daurel’s review</w:t>
+      </w:r>
+    </w:p>
+    <w:p>
+      <w:pPr>
+        <w:pStyle w:val="Normal"/>
+        <w:rPr/>
+      </w:pPr>
+      <w:r>
+        <w:rPr/>
+        <w:t>The documentation was okay. Some stuff was missing, but we asked the previous team and we easily got the informations needed for our work.</w:t>
+      </w:r>
+    </w:p>
+    <w:p>
+      <w:pPr>
+        <w:pStyle w:val="Normal"/>
+        <w:rPr/>
+      </w:pPr>
+      <w:r>
+        <w:rPr/>
+      </w:r>
+    </w:p>
+    <w:p>
+      <w:pPr>
+        <w:pStyle w:val="Heading1"/>
+        <w:rPr/>
+      </w:pPr>
+      <w:r>
+        <w:rPr/>
+        <w:t>Alexander Lagerqvist's review</w:t>
+      </w:r>
+    </w:p>
+    <w:p>
+      <w:pPr>
+        <w:pStyle w:val="Normal"/>
+        <w:rPr/>
+      </w:pPr>
+      <w:r>
+        <w:rPr/>
+        <w:t>Barracudas documentation of their CALS SIM system was sufficient and clear enough, although a bit on the short side. I would suggest that they should add some information about how the system is going to be used with NARMS P2P. It's worth to mention that their installation guide was really handy when setting up the environments for the development computer.</w:t>
+      </w:r>
     </w:p>
     <w:sectPr>
-      <w:footerReference w:type="default" r:id="rId7"/>
-      <w:pgSz w:w="11906" w:h="16838" w:code="9"/>
-      <w:pgMar w:top="1440" w:right="1440" w:bottom="1440" w:left="1440" w:header="706" w:footer="706" w:gutter="0"/>
-      <w:pgNumType w:start="0"/>
-      <w:cols w:space="708"/>
+      <w:footerReference w:type="default" r:id="rId2"/>
+      <w:type w:val="nextPage"/>
+      <w:pgSz w:w="11906" w:h="16838"/>
+      <w:pgMar w:left="1440" w:right="1440" w:header="0" w:top="1440" w:footer="706" w:bottom="1440" w:gutter="0"/>
+      <w:pgNumType w:start="0" w:fmt="decimal"/>
+      <w:formProt w:val="false"/>
       <w:titlePg/>
-      <w:docGrid w:linePitch="360"/>
+      <w:textDirection w:val="lrTb"/>
+      <w:docGrid w:type="default" w:linePitch="360" w:charSpace="4294965247"/>
     </w:sectPr>
   </w:body>
 </w:document>
 </file>
 
-<file path=word/endnotes.xml><?xml version="1.0" encoding="utf-8"?>
-<w:endnotes xmlns:wpc="http://schemas.microsoft.com/office/word/2010/wordprocessingCanvas" xmlns:mo="http://schemas.microsoft.com/office/mac/office/2008/main" xmlns:mc="http://schemas.openxmlformats.org/markup-compatibility/2006" xmlns:mv="urn:schemas-microsoft-com:mac:vml" xmlns:o="urn:schemas-microsoft-com:office:office" xmlns:r="http://schemas.openxmlformats.org/officeDocument/2006/relationships" xmlns:m="http://schemas.openxmlformats.org/officeDocument/2006/math" xmlns:v="urn:schemas-microsoft-com:vml" xmlns:wp14="http://schemas.microsoft.com/office/word/2010/wordprocessingDrawing" xmlns:wp="http://schemas.openxmlformats.org/drawingml/2006/wordprocessingDrawing" xmlns:w10="urn:schemas-microsoft-com:office:word" xmlns:w="http://schemas.openxmlformats.org/wordprocessingml/2006/main" xmlns:w14="http://schemas.microsoft.com/office/word/2010/wordml" xmlns:w15="http://schemas.microsoft.com/office/word/2012/wordml" xmlns:wpg="http://schemas.microsoft.com/office/word/2010/wordprocessingGroup" xmlns:wpi="http://schemas.microsoft.com/office/word/2010/wordprocessingInk" xmlns:wne="http://schemas.microsoft.com/office/word/2006/wordml" xmlns:wps="http://schemas.microsoft.com/office/word/2010/wordprocessingShape" mc:Ignorable="w14 w15 wp14">
-  <w:endnote w:type="separator" w:id="-1">
-    <w:p>
-      <w:pPr>
-        <w:spacing w:after="0" w:line="240" w:lineRule="auto"/>
-      </w:pPr>
-      <w:r>
-        <w:separator/>
-      </w:r>
-    </w:p>
-  </w:endnote>
-  <w:endnote w:type="continuationSeparator" w:id="0">
-    <w:p>
-      <w:pPr>
-        <w:spacing w:after="0" w:line="240" w:lineRule="auto"/>
-      </w:pPr>
-      <w:r>
-        <w:continuationSeparator/>
-      </w:r>
-    </w:p>
-  </w:endnote>
-</w:endnotes>
-</file>
-
 <file path=word/footer1.xml><?xml version="1.0" encoding="utf-8"?>
-<w:ftr xmlns:wpc="http://schemas.microsoft.com/office/word/2010/wordprocessingCanvas" xmlns:mo="http://schemas.microsoft.com/office/mac/office/2008/main" xmlns:mc="http://schemas.openxmlformats.org/markup-compatibility/2006" xmlns:mv="urn:schemas-microsoft-com:mac:vml" xmlns:o="urn:schemas-microsoft-com:office:office" xmlns:r="http://schemas.openxmlformats.org/officeDocument/2006/relationships" xmlns:m="http://schemas.openxmlformats.org/officeDocument/2006/math" xmlns:v="urn:schemas-microsoft-com:vml" xmlns:wp14="http://schemas.microsoft.com/office/word/2010/wordprocessingDrawing" xmlns:wp="http://schemas.openxmlformats.org/drawingml/2006/wordprocessingDrawing" xmlns:w10="urn:schemas-microsoft-com:office:word" xmlns:w="http://schemas.openxmlformats.org/wordprocessingml/2006/main" xmlns:w14="http://schemas.microsoft.com/office/word/2010/wordml" xmlns:w15="http://schemas.microsoft.com/office/word/2012/wordml" xmlns:wpg="http://schemas.microsoft.com/office/word/2010/wordprocessingGroup" xmlns:wpi="http://schemas.microsoft.com/office/word/2010/wordprocessingInk" xmlns:wne="http://schemas.microsoft.com/office/word/2006/wordml" xmlns:wps="http://schemas.microsoft.com/office/word/2010/wordprocessingShape" mc:Ignorable="w14 w15 wp14">
+<w:ftr xmlns:o="urn:schemas-microsoft-com:office:office" xmlns:r="http://schemas.openxmlformats.org/officeDocument/2006/relationships" xmlns:v="urn:schemas-microsoft-com:vml" xmlns:w="http://schemas.openxmlformats.org/wordprocessingml/2006/main" xmlns:w10="urn:schemas-microsoft-com:office:word" xmlns:wp="http://schemas.openxmlformats.org/drawingml/2006/wordprocessingDrawing" xmlns:wps="http://schemas.microsoft.com/office/word/2010/wordprocessingShape" xmlns:wpg="http://schemas.microsoft.com/office/word/2010/wordprocessingGroup" xmlns:mc="http://schemas.openxmlformats.org/markup-compatibility/2006" xmlns:wp14="http://schemas.microsoft.com/office/word/2010/wordprocessingDrawing" xmlns:w14="http://schemas.microsoft.com/office/word/2010/wordml" mc:Ignorable="w14 wp14">
   <w:sdt>
     <w:sdtPr>
-      <w:id w:val="699514630"/>
       <w:docPartObj>
         <w:docPartGallery w:val="Page Numbers (Bottom of Page)"/>
-        <w:docPartUnique/>
+        <w:docPartUnique w:val="true"/>
       </w:docPartObj>
+      <w:id w:val="2086943319"/>
     </w:sdtPr>
-    <w:sdtEndPr>
-      <w:rPr>
-        <w:noProof/>
-      </w:rPr>
-    </w:sdtEndPr>
     <w:sdtContent>
       <w:p>
         <w:pPr>
           <w:pStyle w:val="Footer"/>
           <w:jc w:val="right"/>
+          <w:rPr/>
         </w:pPr>
         <w:r>
+          <w:rPr/>
           <w:fldChar w:fldCharType="begin"/>
         </w:r>
         <w:r>
-          <w:instrText xml:space="preserve"> PAGE   \* MERGEFORMAT </w:instrText>
+          <w:instrText> PAGE </w:instrText>
         </w:r>
         <w:r>
           <w:fldChar w:fldCharType="separate"/>
         </w:r>
         <w:r>
-          <w:rPr>
-            <w:noProof/>
-          </w:rPr>
           <w:t>1</w:t>
         </w:r>
         <w:r>
-          <w:rPr>
-            <w:noProof/>
-          </w:rPr>
           <w:fldChar w:fldCharType="end"/>
         </w:r>
       </w:p>
@@ -286,42 +421,21 @@
   <w:p>
     <w:pPr>
       <w:pStyle w:val="Footer"/>
+      <w:rPr/>
     </w:pPr>
+    <w:r>
+      <w:rPr/>
+    </w:r>
   </w:p>
 </w:ftr>
 </file>
 
-<file path=word/footnotes.xml><?xml version="1.0" encoding="utf-8"?>
-<w:footnotes xmlns:wpc="http://schemas.microsoft.com/office/word/2010/wordprocessingCanvas" xmlns:mo="http://schemas.microsoft.com/office/mac/office/2008/main" xmlns:mc="http://schemas.openxmlformats.org/markup-compatibility/2006" xmlns:mv="urn:schemas-microsoft-com:mac:vml" xmlns:o="urn:schemas-microsoft-com:office:office" xmlns:r="http://schemas.openxmlformats.org/officeDocument/2006/relationships" xmlns:m="http://schemas.openxmlformats.org/officeDocument/2006/math" xmlns:v="urn:schemas-microsoft-com:vml" xmlns:wp14="http://schemas.microsoft.com/office/word/2010/wordprocessingDrawing" xmlns:wp="http://schemas.openxmlformats.org/drawingml/2006/wordprocessingDrawing" xmlns:w10="urn:schemas-microsoft-com:office:word" xmlns:w="http://schemas.openxmlformats.org/wordprocessingml/2006/main" xmlns:w14="http://schemas.microsoft.com/office/word/2010/wordml" xmlns:w15="http://schemas.microsoft.com/office/word/2012/wordml" xmlns:wpg="http://schemas.microsoft.com/office/word/2010/wordprocessingGroup" xmlns:wpi="http://schemas.microsoft.com/office/word/2010/wordprocessingInk" xmlns:wne="http://schemas.microsoft.com/office/word/2006/wordml" xmlns:wps="http://schemas.microsoft.com/office/word/2010/wordprocessingShape" mc:Ignorable="w14 w15 wp14">
-  <w:footnote w:type="separator" w:id="-1">
-    <w:p>
-      <w:pPr>
-        <w:spacing w:after="0" w:line="240" w:lineRule="auto"/>
-      </w:pPr>
-      <w:r>
-        <w:separator/>
-      </w:r>
-    </w:p>
-  </w:footnote>
-  <w:footnote w:type="continuationSeparator" w:id="0">
-    <w:p>
-      <w:pPr>
-        <w:spacing w:after="0" w:line="240" w:lineRule="auto"/>
-      </w:pPr>
-      <w:r>
-        <w:continuationSeparator/>
-      </w:r>
-    </w:p>
-  </w:footnote>
-</w:footnotes>
-</file>
-
 <file path=word/styles.xml><?xml version="1.0" encoding="utf-8"?>
-<w:styles xmlns:mc="http://schemas.openxmlformats.org/markup-compatibility/2006" xmlns:r="http://schemas.openxmlformats.org/officeDocument/2006/relationships" xmlns:w="http://schemas.openxmlformats.org/wordprocessingml/2006/main" xmlns:w14="http://schemas.microsoft.com/office/word/2010/wordml" xmlns:w15="http://schemas.microsoft.com/office/word/2012/wordml" mc:Ignorable="w14 w15">
+<w:styles xmlns:w="http://schemas.openxmlformats.org/wordprocessingml/2006/main" xmlns:w14="http://schemas.microsoft.com/office/word/2010/wordml" xmlns:mc="http://schemas.openxmlformats.org/markup-compatibility/2006" mc:Ignorable="w14">
   <w:docDefaults>
     <w:rPrDefault>
       <w:rPr>
-        <w:rFonts w:asciiTheme="minorHAnsi" w:eastAsiaTheme="minorHAnsi" w:hAnsiTheme="minorHAnsi" w:cstheme="minorBidi"/>
+        <w:rFonts w:ascii="Calibri" w:hAnsi="Calibri" w:eastAsia="Calibri" w:cs="" w:asciiTheme="minorHAnsi" w:cstheme="minorBidi" w:eastAsiaTheme="minorHAnsi" w:hAnsiTheme="minorHAnsi"/>
         <w:sz w:val="22"/>
         <w:szCs w:val="22"/>
         <w:lang w:val="ro-RO" w:eastAsia="en-US" w:bidi="ar-SA"/>
@@ -329,21 +443,21 @@
     </w:rPrDefault>
     <w:pPrDefault>
       <w:pPr>
-        <w:spacing w:after="160" w:line="259" w:lineRule="auto"/>
+        <w:spacing w:lineRule="auto" w:line="259"/>
       </w:pPr>
     </w:pPrDefault>
   </w:docDefaults>
   <w:latentStyles w:defLockedState="0" w:defUIPriority="99" w:defSemiHidden="0" w:defUnhideWhenUsed="0" w:defQFormat="0" w:count="380">
     <w:lsdException w:name="Normal" w:uiPriority="0" w:qFormat="1"/>
     <w:lsdException w:name="heading 1" w:uiPriority="9" w:qFormat="1"/>
-    <w:lsdException w:name="heading 2" w:semiHidden="1" w:uiPriority="9" w:unhideWhenUsed="1" w:qFormat="1"/>
-    <w:lsdException w:name="heading 3" w:semiHidden="1" w:uiPriority="9" w:unhideWhenUsed="1" w:qFormat="1"/>
-    <w:lsdException w:name="heading 4" w:semiHidden="1" w:uiPriority="9" w:unhideWhenUsed="1" w:qFormat="1"/>
-    <w:lsdException w:name="heading 5" w:semiHidden="1" w:uiPriority="9" w:unhideWhenUsed="1" w:qFormat="1"/>
-    <w:lsdException w:name="heading 6" w:semiHidden="1" w:uiPriority="9" w:unhideWhenUsed="1" w:qFormat="1"/>
-    <w:lsdException w:name="heading 7" w:semiHidden="1" w:uiPriority="9" w:unhideWhenUsed="1" w:qFormat="1"/>
-    <w:lsdException w:name="heading 8" w:semiHidden="1" w:uiPriority="9" w:unhideWhenUsed="1" w:qFormat="1"/>
-    <w:lsdException w:name="heading 9" w:semiHidden="1" w:uiPriority="9" w:unhideWhenUsed="1" w:qFormat="1"/>
+    <w:lsdException w:name="heading 2" w:uiPriority="9" w:semiHidden="1" w:unhideWhenUsed="1" w:qFormat="1"/>
+    <w:lsdException w:name="heading 3" w:uiPriority="9" w:semiHidden="1" w:unhideWhenUsed="1" w:qFormat="1"/>
+    <w:lsdException w:name="heading 4" w:uiPriority="9" w:semiHidden="1" w:unhideWhenUsed="1" w:qFormat="1"/>
+    <w:lsdException w:name="heading 5" w:uiPriority="9" w:semiHidden="1" w:unhideWhenUsed="1" w:qFormat="1"/>
+    <w:lsdException w:name="heading 6" w:uiPriority="9" w:semiHidden="1" w:unhideWhenUsed="1" w:qFormat="1"/>
+    <w:lsdException w:name="heading 7" w:uiPriority="9" w:semiHidden="1" w:unhideWhenUsed="1" w:qFormat="1"/>
+    <w:lsdException w:name="heading 8" w:uiPriority="9" w:semiHidden="1" w:unhideWhenUsed="1" w:qFormat="1"/>
+    <w:lsdException w:name="heading 9" w:uiPriority="9" w:semiHidden="1" w:unhideWhenUsed="1" w:qFormat="1"/>
     <w:lsdException w:name="index 1" w:semiHidden="1" w:unhideWhenUsed="1"/>
     <w:lsdException w:name="index 2" w:semiHidden="1" w:unhideWhenUsed="1"/>
     <w:lsdException w:name="index 3" w:semiHidden="1" w:unhideWhenUsed="1"/>
@@ -353,22 +467,22 @@
     <w:lsdException w:name="index 7" w:semiHidden="1" w:unhideWhenUsed="1"/>
     <w:lsdException w:name="index 8" w:semiHidden="1" w:unhideWhenUsed="1"/>
     <w:lsdException w:name="index 9" w:semiHidden="1" w:unhideWhenUsed="1"/>
-    <w:lsdException w:name="toc 1" w:semiHidden="1" w:uiPriority="39" w:unhideWhenUsed="1"/>
-    <w:lsdException w:name="toc 2" w:semiHidden="1" w:uiPriority="39" w:unhideWhenUsed="1"/>
-    <w:lsdException w:name="toc 3" w:semiHidden="1" w:uiPriority="39" w:unhideWhenUsed="1"/>
-    <w:lsdException w:name="toc 4" w:semiHidden="1" w:uiPriority="39" w:unhideWhenUsed="1"/>
-    <w:lsdException w:name="toc 5" w:semiHidden="1" w:uiPriority="39" w:unhideWhenUsed="1"/>
-    <w:lsdException w:name="toc 6" w:semiHidden="1" w:uiPriority="39" w:unhideWhenUsed="1"/>
-    <w:lsdException w:name="toc 7" w:semiHidden="1" w:uiPriority="39" w:unhideWhenUsed="1"/>
-    <w:lsdException w:name="toc 8" w:semiHidden="1" w:uiPriority="39" w:unhideWhenUsed="1"/>
-    <w:lsdException w:name="toc 9" w:semiHidden="1" w:uiPriority="39" w:unhideWhenUsed="1"/>
+    <w:lsdException w:name="toc 1" w:uiPriority="39" w:semiHidden="1" w:unhideWhenUsed="1"/>
+    <w:lsdException w:name="toc 2" w:uiPriority="39" w:semiHidden="1" w:unhideWhenUsed="1"/>
+    <w:lsdException w:name="toc 3" w:uiPriority="39" w:semiHidden="1" w:unhideWhenUsed="1"/>
+    <w:lsdException w:name="toc 4" w:uiPriority="39" w:semiHidden="1" w:unhideWhenUsed="1"/>
+    <w:lsdException w:name="toc 5" w:uiPriority="39" w:semiHidden="1" w:unhideWhenUsed="1"/>
+    <w:lsdException w:name="toc 6" w:uiPriority="39" w:semiHidden="1" w:unhideWhenUsed="1"/>
+    <w:lsdException w:name="toc 7" w:uiPriority="39" w:semiHidden="1" w:unhideWhenUsed="1"/>
+    <w:lsdException w:name="toc 8" w:uiPriority="39" w:semiHidden="1" w:unhideWhenUsed="1"/>
+    <w:lsdException w:name="toc 9" w:uiPriority="39" w:semiHidden="1" w:unhideWhenUsed="1"/>
     <w:lsdException w:name="Normal Indent" w:semiHidden="1" w:unhideWhenUsed="1"/>
     <w:lsdException w:name="footnote text" w:semiHidden="1" w:unhideWhenUsed="1"/>
     <w:lsdException w:name="annotation text" w:semiHidden="1" w:unhideWhenUsed="1"/>
     <w:lsdException w:name="header" w:semiHidden="1" w:unhideWhenUsed="1"/>
     <w:lsdException w:name="footer" w:semiHidden="1" w:unhideWhenUsed="1"/>
     <w:lsdException w:name="index heading" w:semiHidden="1" w:unhideWhenUsed="1"/>
-    <w:lsdException w:name="caption" w:semiHidden="1" w:uiPriority="35" w:unhideWhenUsed="1" w:qFormat="1"/>
+    <w:lsdException w:name="caption" w:uiPriority="35" w:semiHidden="1" w:unhideWhenUsed="1" w:qFormat="1"/>
     <w:lsdException w:name="table of figures" w:semiHidden="1" w:unhideWhenUsed="1"/>
     <w:lsdException w:name="envelope address" w:semiHidden="1" w:unhideWhenUsed="1"/>
     <w:lsdException w:name="envelope return" w:semiHidden="1" w:unhideWhenUsed="1"/>
@@ -399,7 +513,7 @@
     <w:lsdException w:name="Title" w:uiPriority="10" w:qFormat="1"/>
     <w:lsdException w:name="Closing" w:semiHidden="1" w:unhideWhenUsed="1"/>
     <w:lsdException w:name="Signature" w:semiHidden="1" w:unhideWhenUsed="1"/>
-    <w:lsdException w:name="Default Paragraph Font" w:semiHidden="1" w:uiPriority="1" w:unhideWhenUsed="1"/>
+    <w:lsdException w:name="Default Paragraph Font" w:uiPriority="1" w:semiHidden="1" w:unhideWhenUsed="1"/>
     <w:lsdException w:name="Body Text" w:semiHidden="1" w:unhideWhenUsed="1"/>
     <w:lsdException w:name="Body Text Indent" w:semiHidden="1" w:unhideWhenUsed="1"/>
     <w:lsdException w:name="List Continue" w:semiHidden="1" w:unhideWhenUsed="1"/>
@@ -599,8 +713,8 @@
     <w:lsdException w:name="Subtle Reference" w:uiPriority="31" w:qFormat="1"/>
     <w:lsdException w:name="Intense Reference" w:uiPriority="32" w:qFormat="1"/>
     <w:lsdException w:name="Book Title" w:uiPriority="33" w:qFormat="1"/>
-    <w:lsdException w:name="Bibliography" w:semiHidden="1" w:uiPriority="37" w:unhideWhenUsed="1"/>
-    <w:lsdException w:name="TOC Heading" w:semiHidden="1" w:uiPriority="39" w:unhideWhenUsed="1" w:qFormat="1"/>
+    <w:lsdException w:name="Bibliography" w:uiPriority="37" w:semiHidden="1" w:unhideWhenUsed="1"/>
+    <w:lsdException w:name="TOC Heading" w:uiPriority="39" w:semiHidden="1" w:unhideWhenUsed="1" w:qFormat="1"/>
     <w:lsdException w:name="Plain Table 1" w:uiPriority="41"/>
     <w:lsdException w:name="Plain Table 2" w:uiPriority="42"/>
     <w:lsdException w:name="Plain Table 3" w:uiPriority="43"/>
@@ -706,25 +820,32 @@
     <w:lsdException w:name="List Table 6 Colorful Accent 6" w:uiPriority="51"/>
     <w:lsdException w:name="List Table 7 Colorful Accent 6" w:uiPriority="52"/>
   </w:latentStyles>
-  <w:style w:type="paragraph" w:default="1" w:styleId="Normal">
+  <w:style w:type="paragraph" w:styleId="Normal" w:default="1">
     <w:name w:val="Normal"/>
     <w:qFormat/>
-    <w:rsid w:val="003D6493"/>
+    <w:rsid w:val="003d6493"/>
     <w:pPr>
+      <w:widowControl/>
+      <w:bidi w:val="0"/>
+      <w:spacing w:lineRule="auto" w:line="259" w:before="0" w:after="160"/>
       <w:jc w:val="both"/>
     </w:pPr>
     <w:rPr>
-      <w:lang w:val="en-US"/>
+      <w:rFonts w:ascii="Calibri" w:hAnsi="Calibri" w:eastAsia="Calibri" w:cs="" w:asciiTheme="minorHAnsi" w:cstheme="minorBidi" w:eastAsiaTheme="minorHAnsi" w:hAnsiTheme="minorHAnsi"/>
+      <w:color w:val="auto"/>
+      <w:sz w:val="22"/>
+      <w:szCs w:val="22"/>
+      <w:lang w:val="en-US" w:eastAsia="en-US" w:bidi="ar-SA"/>
     </w:rPr>
   </w:style>
   <w:style w:type="paragraph" w:styleId="Heading1">
-    <w:name w:val="heading 1"/>
+    <w:name w:val="Heading 1"/>
     <w:basedOn w:val="Normal"/>
     <w:next w:val="Normal"/>
     <w:link w:val="Heading1Char"/>
     <w:uiPriority w:val="9"/>
     <w:qFormat/>
-    <w:rsid w:val="003D6493"/>
+    <w:rsid w:val="003d6493"/>
     <w:pPr>
       <w:keepNext/>
       <w:keepLines/>
@@ -732,15 +853,297 @@
       <w:outlineLvl w:val="0"/>
     </w:pPr>
     <w:rPr>
-      <w:rFonts w:asciiTheme="majorHAnsi" w:eastAsiaTheme="majorEastAsia" w:hAnsiTheme="majorHAnsi" w:cstheme="majorBidi"/>
-      <w:color w:val="2E74B5" w:themeColor="accent1" w:themeShade="BF"/>
+      <w:rFonts w:ascii="Calibri Light" w:hAnsi="Calibri Light" w:eastAsia="" w:cs="" w:asciiTheme="majorHAnsi" w:cstheme="majorBidi" w:eastAsiaTheme="majorEastAsia" w:hAnsiTheme="majorHAnsi"/>
+      <w:color w:val="2E74B5" w:themeColor="accent1" w:themeShade="bf"/>
       <w:sz w:val="32"/>
       <w:szCs w:val="32"/>
     </w:rPr>
   </w:style>
-  <w:style w:type="character" w:default="1" w:styleId="DefaultParagraphFont">
+  <w:style w:type="paragraph" w:styleId="Heading2">
+    <w:name w:val="Heading 2"/>
+    <w:basedOn w:val="Heading"/>
+    <w:qFormat/>
+    <w:pPr/>
+    <w:rPr/>
+  </w:style>
+  <w:style w:type="paragraph" w:styleId="Heading3">
+    <w:name w:val="Heading 3"/>
+    <w:basedOn w:val="Heading"/>
+    <w:qFormat/>
+    <w:pPr/>
+    <w:rPr/>
+  </w:style>
+  <w:style w:type="character" w:styleId="DefaultParagraphFont" w:default="1">
     <w:name w:val="Default Paragraph Font"/>
     <w:uiPriority w:val="1"/>
+    <w:semiHidden/>
+    <w:unhideWhenUsed/>
+    <w:qFormat/>
+    <w:rPr/>
+  </w:style>
+  <w:style w:type="character" w:styleId="TitleChar" w:customStyle="1">
+    <w:name w:val="Title Char"/>
+    <w:basedOn w:val="DefaultParagraphFont"/>
+    <w:link w:val="Title"/>
+    <w:uiPriority w:val="10"/>
+    <w:qFormat/>
+    <w:rsid w:val="0015287a"/>
+    <w:rPr>
+      <w:rFonts w:ascii="Calibri Light" w:hAnsi="Calibri Light" w:eastAsia="" w:cs="" w:asciiTheme="majorHAnsi" w:cstheme="majorBidi" w:eastAsiaTheme="majorEastAsia" w:hAnsiTheme="majorHAnsi"/>
+      <w:spacing w:val="0"/>
+      <w:sz w:val="56"/>
+      <w:szCs w:val="56"/>
+      <w:lang w:val="en-US"/>
+    </w:rPr>
+  </w:style>
+  <w:style w:type="character" w:styleId="HeaderChar" w:customStyle="1">
+    <w:name w:val="Header Char"/>
+    <w:basedOn w:val="DefaultParagraphFont"/>
+    <w:link w:val="Header"/>
+    <w:uiPriority w:val="99"/>
+    <w:qFormat/>
+    <w:rsid w:val="00347795"/>
+    <w:rPr>
+      <w:lang w:val="en-US"/>
+    </w:rPr>
+  </w:style>
+  <w:style w:type="character" w:styleId="FooterChar" w:customStyle="1">
+    <w:name w:val="Footer Char"/>
+    <w:basedOn w:val="DefaultParagraphFont"/>
+    <w:link w:val="Footer"/>
+    <w:uiPriority w:val="99"/>
+    <w:qFormat/>
+    <w:rsid w:val="00347795"/>
+    <w:rPr>
+      <w:lang w:val="en-US"/>
+    </w:rPr>
+  </w:style>
+  <w:style w:type="character" w:styleId="Linenumber">
+    <w:name w:val="line number"/>
+    <w:basedOn w:val="DefaultParagraphFont"/>
+    <w:uiPriority w:val="99"/>
+    <w:semiHidden/>
+    <w:unhideWhenUsed/>
+    <w:qFormat/>
+    <w:rsid w:val="006f30a2"/>
+    <w:rPr/>
+  </w:style>
+  <w:style w:type="character" w:styleId="Heading1Char" w:customStyle="1">
+    <w:name w:val="Heading 1 Char"/>
+    <w:basedOn w:val="DefaultParagraphFont"/>
+    <w:link w:val="Heading1"/>
+    <w:uiPriority w:val="9"/>
+    <w:qFormat/>
+    <w:rsid w:val="003d6493"/>
+    <w:rPr>
+      <w:rFonts w:ascii="Calibri Light" w:hAnsi="Calibri Light" w:eastAsia="" w:cs="" w:asciiTheme="majorHAnsi" w:cstheme="majorBidi" w:eastAsiaTheme="majorEastAsia" w:hAnsiTheme="majorHAnsi"/>
+      <w:color w:val="2E74B5" w:themeColor="accent1" w:themeShade="bf"/>
+      <w:sz w:val="32"/>
+      <w:szCs w:val="32"/>
+      <w:lang w:val="en-US"/>
+    </w:rPr>
+  </w:style>
+  <w:style w:type="character" w:styleId="Emphasis">
+    <w:name w:val="Emphasis"/>
+    <w:basedOn w:val="DefaultParagraphFont"/>
+    <w:uiPriority w:val="20"/>
+    <w:qFormat/>
+    <w:rsid w:val="00d94b65"/>
+    <w:rPr>
+      <w:i/>
+      <w:iCs/>
+    </w:rPr>
+  </w:style>
+  <w:style w:type="character" w:styleId="Strong">
+    <w:name w:val="Strong"/>
+    <w:basedOn w:val="DefaultParagraphFont"/>
+    <w:uiPriority w:val="22"/>
+    <w:qFormat/>
+    <w:rsid w:val="00d94b65"/>
+    <w:rPr>
+      <w:b/>
+      <w:bCs/>
+    </w:rPr>
+  </w:style>
+  <w:style w:type="character" w:styleId="SubtitleChar" w:customStyle="1">
+    <w:name w:val="Subtitle Char"/>
+    <w:basedOn w:val="DefaultParagraphFont"/>
+    <w:link w:val="Subtitle"/>
+    <w:uiPriority w:val="11"/>
+    <w:qFormat/>
+    <w:rsid w:val="00d94b65"/>
+    <w:rPr>
+      <w:rFonts w:eastAsia="" w:eastAsiaTheme="minorEastAsia"/>
+      <w:color w:val="5A5A5A" w:themeColor="text1" w:themeTint="a5"/>
+      <w:spacing w:val="15"/>
+      <w:lang w:val="fr-FR" w:eastAsia="ja-JP"/>
+    </w:rPr>
+  </w:style>
+  <w:style w:type="character" w:styleId="PlaceholderText">
+    <w:name w:val="Placeholder Text"/>
+    <w:basedOn w:val="DefaultParagraphFont"/>
+    <w:uiPriority w:val="99"/>
+    <w:semiHidden/>
+    <w:qFormat/>
+    <w:rsid w:val="00d94b65"/>
+    <w:rPr>
+      <w:color w:val="808080"/>
+    </w:rPr>
+  </w:style>
+  <w:style w:type="paragraph" w:styleId="Heading">
+    <w:name w:val="Heading"/>
+    <w:basedOn w:val="Normal"/>
+    <w:next w:val="TextBody"/>
+    <w:qFormat/>
+    <w:pPr>
+      <w:keepNext/>
+      <w:spacing w:before="240" w:after="120"/>
+    </w:pPr>
+    <w:rPr>
+      <w:rFonts w:ascii="Liberation Sans" w:hAnsi="Liberation Sans" w:eastAsia="Microsoft YaHei" w:cs="Mangal"/>
+      <w:sz w:val="28"/>
+      <w:szCs w:val="28"/>
+    </w:rPr>
+  </w:style>
+  <w:style w:type="paragraph" w:styleId="TextBody">
+    <w:name w:val="Text Body"/>
+    <w:basedOn w:val="Normal"/>
+    <w:pPr>
+      <w:spacing w:lineRule="auto" w:line="288" w:before="0" w:after="140"/>
+    </w:pPr>
+    <w:rPr/>
+  </w:style>
+  <w:style w:type="paragraph" w:styleId="List">
+    <w:name w:val="List"/>
+    <w:basedOn w:val="TextBody"/>
+    <w:pPr/>
+    <w:rPr>
+      <w:rFonts w:cs="Mangal"/>
+    </w:rPr>
+  </w:style>
+  <w:style w:type="paragraph" w:styleId="Caption">
+    <w:name w:val="Caption"/>
+    <w:basedOn w:val="Normal"/>
+    <w:qFormat/>
+    <w:pPr>
+      <w:suppressLineNumbers/>
+      <w:spacing w:before="120" w:after="120"/>
+    </w:pPr>
+    <w:rPr>
+      <w:rFonts w:cs="Mangal"/>
+      <w:i/>
+      <w:iCs/>
+      <w:sz w:val="24"/>
+      <w:szCs w:val="24"/>
+    </w:rPr>
+  </w:style>
+  <w:style w:type="paragraph" w:styleId="Index">
+    <w:name w:val="Index"/>
+    <w:basedOn w:val="Normal"/>
+    <w:qFormat/>
+    <w:pPr>
+      <w:suppressLineNumbers/>
+    </w:pPr>
+    <w:rPr>
+      <w:rFonts w:cs="Mangal"/>
+    </w:rPr>
+  </w:style>
+  <w:style w:type="paragraph" w:styleId="Title">
+    <w:name w:val="Title"/>
+    <w:basedOn w:val="Normal"/>
+    <w:next w:val="Normal"/>
+    <w:link w:val="TitleChar"/>
+    <w:uiPriority w:val="10"/>
+    <w:qFormat/>
+    <w:rsid w:val="0015287a"/>
+    <w:pPr>
+      <w:spacing w:lineRule="auto" w:line="240" w:before="0" w:after="0"/>
+      <w:contextualSpacing/>
+    </w:pPr>
+    <w:rPr>
+      <w:rFonts w:ascii="Calibri Light" w:hAnsi="Calibri Light" w:eastAsia="" w:cs="" w:asciiTheme="majorHAnsi" w:cstheme="majorBidi" w:eastAsiaTheme="majorEastAsia" w:hAnsiTheme="majorHAnsi"/>
+      <w:spacing w:val="0"/>
+      <w:sz w:val="56"/>
+      <w:szCs w:val="56"/>
+    </w:rPr>
+  </w:style>
+  <w:style w:type="paragraph" w:styleId="Header">
+    <w:name w:val="Header"/>
+    <w:basedOn w:val="Normal"/>
+    <w:link w:val="HeaderChar"/>
+    <w:uiPriority w:val="99"/>
+    <w:unhideWhenUsed/>
+    <w:rsid w:val="00347795"/>
+    <w:pPr>
+      <w:tabs>
+        <w:tab w:val="center" w:pos="4513" w:leader="none"/>
+        <w:tab w:val="right" w:pos="9026" w:leader="none"/>
+      </w:tabs>
+      <w:spacing w:lineRule="auto" w:line="240" w:before="0" w:after="0"/>
+    </w:pPr>
+    <w:rPr/>
+  </w:style>
+  <w:style w:type="paragraph" w:styleId="Footer">
+    <w:name w:val="Footer"/>
+    <w:basedOn w:val="Normal"/>
+    <w:link w:val="FooterChar"/>
+    <w:uiPriority w:val="99"/>
+    <w:unhideWhenUsed/>
+    <w:rsid w:val="00347795"/>
+    <w:pPr>
+      <w:tabs>
+        <w:tab w:val="center" w:pos="4513" w:leader="none"/>
+        <w:tab w:val="right" w:pos="9026" w:leader="none"/>
+      </w:tabs>
+      <w:spacing w:lineRule="auto" w:line="240" w:before="0" w:after="0"/>
+    </w:pPr>
+    <w:rPr/>
+  </w:style>
+  <w:style w:type="paragraph" w:styleId="NoSpacing">
+    <w:name w:val="No Spacing"/>
+    <w:uiPriority w:val="1"/>
+    <w:qFormat/>
+    <w:rsid w:val="0029562f"/>
+    <w:pPr>
+      <w:widowControl/>
+      <w:bidi w:val="0"/>
+      <w:spacing w:lineRule="auto" w:line="240" w:before="0" w:after="0"/>
+      <w:jc w:val="both"/>
+    </w:pPr>
+    <w:rPr>
+      <w:rFonts w:ascii="Calibri" w:hAnsi="Calibri" w:eastAsia="Calibri" w:cs="" w:asciiTheme="minorHAnsi" w:cstheme="minorBidi" w:eastAsiaTheme="minorHAnsi" w:hAnsiTheme="minorHAnsi"/>
+      <w:color w:val="auto"/>
+      <w:sz w:val="22"/>
+      <w:szCs w:val="22"/>
+      <w:lang w:val="en-US" w:eastAsia="en-US" w:bidi="ar-SA"/>
+    </w:rPr>
+  </w:style>
+  <w:style w:type="paragraph" w:styleId="Subtitle">
+    <w:name w:val="Subtitle"/>
+    <w:basedOn w:val="Normal"/>
+    <w:next w:val="Normal"/>
+    <w:link w:val="SubtitleChar"/>
+    <w:uiPriority w:val="11"/>
+    <w:qFormat/>
+    <w:rsid w:val="00d94b65"/>
+    <w:pPr/>
+    <w:rPr>
+      <w:rFonts w:eastAsia="" w:eastAsiaTheme="minorEastAsia"/>
+      <w:color w:val="5A5A5A" w:themeColor="text1" w:themeTint="a5"/>
+      <w:spacing w:val="15"/>
+      <w:lang w:val="fr-FR" w:eastAsia="ja-JP"/>
+    </w:rPr>
+  </w:style>
+  <w:style w:type="paragraph" w:styleId="Quotations">
+    <w:name w:val="Quotations"/>
+    <w:basedOn w:val="Normal"/>
+    <w:qFormat/>
+    <w:pPr/>
+    <w:rPr/>
+  </w:style>
+  <w:style w:type="numbering" w:styleId="NoList" w:default="1">
+    <w:name w:val="No List"/>
+    <w:uiPriority w:val="99"/>
     <w:semiHidden/>
     <w:unhideWhenUsed/>
   </w:style>
@@ -759,132 +1162,6 @@
       </w:tblCellMar>
     </w:tblPr>
   </w:style>
-  <w:style w:type="numbering" w:default="1" w:styleId="NoList">
-    <w:name w:val="No List"/>
-    <w:uiPriority w:val="99"/>
-    <w:semiHidden/>
-    <w:unhideWhenUsed/>
-  </w:style>
-  <w:style w:type="paragraph" w:styleId="Title">
-    <w:name w:val="Title"/>
-    <w:basedOn w:val="Normal"/>
-    <w:next w:val="Normal"/>
-    <w:link w:val="TitleChar"/>
-    <w:uiPriority w:val="10"/>
-    <w:qFormat/>
-    <w:rsid w:val="0015287A"/>
-    <w:pPr>
-      <w:spacing w:after="0" w:line="240" w:lineRule="auto"/>
-      <w:contextualSpacing/>
-    </w:pPr>
-    <w:rPr>
-      <w:rFonts w:asciiTheme="majorHAnsi" w:eastAsiaTheme="majorEastAsia" w:hAnsiTheme="majorHAnsi" w:cstheme="majorBidi"/>
-      <w:spacing w:val="-10"/>
-      <w:kern w:val="28"/>
-      <w:sz w:val="56"/>
-      <w:szCs w:val="56"/>
-    </w:rPr>
-  </w:style>
-  <w:style w:type="character" w:customStyle="1" w:styleId="TitleChar">
-    <w:name w:val="Title Char"/>
-    <w:basedOn w:val="DefaultParagraphFont"/>
-    <w:link w:val="Title"/>
-    <w:uiPriority w:val="10"/>
-    <w:rsid w:val="0015287A"/>
-    <w:rPr>
-      <w:rFonts w:asciiTheme="majorHAnsi" w:eastAsiaTheme="majorEastAsia" w:hAnsiTheme="majorHAnsi" w:cstheme="majorBidi"/>
-      <w:spacing w:val="-10"/>
-      <w:kern w:val="28"/>
-      <w:sz w:val="56"/>
-      <w:szCs w:val="56"/>
-      <w:lang w:val="en-US"/>
-    </w:rPr>
-  </w:style>
-  <w:style w:type="paragraph" w:styleId="Header">
-    <w:name w:val="header"/>
-    <w:basedOn w:val="Normal"/>
-    <w:link w:val="HeaderChar"/>
-    <w:uiPriority w:val="99"/>
-    <w:unhideWhenUsed/>
-    <w:rsid w:val="00347795"/>
-    <w:pPr>
-      <w:tabs>
-        <w:tab w:val="center" w:pos="4513"/>
-        <w:tab w:val="right" w:pos="9026"/>
-      </w:tabs>
-      <w:spacing w:after="0" w:line="240" w:lineRule="auto"/>
-    </w:pPr>
-  </w:style>
-  <w:style w:type="character" w:customStyle="1" w:styleId="HeaderChar">
-    <w:name w:val="Header Char"/>
-    <w:basedOn w:val="DefaultParagraphFont"/>
-    <w:link w:val="Header"/>
-    <w:uiPriority w:val="99"/>
-    <w:rsid w:val="00347795"/>
-    <w:rPr>
-      <w:lang w:val="en-US"/>
-    </w:rPr>
-  </w:style>
-  <w:style w:type="paragraph" w:styleId="Footer">
-    <w:name w:val="footer"/>
-    <w:basedOn w:val="Normal"/>
-    <w:link w:val="FooterChar"/>
-    <w:uiPriority w:val="99"/>
-    <w:unhideWhenUsed/>
-    <w:rsid w:val="00347795"/>
-    <w:pPr>
-      <w:tabs>
-        <w:tab w:val="center" w:pos="4513"/>
-        <w:tab w:val="right" w:pos="9026"/>
-      </w:tabs>
-      <w:spacing w:after="0" w:line="240" w:lineRule="auto"/>
-    </w:pPr>
-  </w:style>
-  <w:style w:type="character" w:customStyle="1" w:styleId="FooterChar">
-    <w:name w:val="Footer Char"/>
-    <w:basedOn w:val="DefaultParagraphFont"/>
-    <w:link w:val="Footer"/>
-    <w:uiPriority w:val="99"/>
-    <w:rsid w:val="00347795"/>
-    <w:rPr>
-      <w:lang w:val="en-US"/>
-    </w:rPr>
-  </w:style>
-  <w:style w:type="character" w:styleId="LineNumber">
-    <w:name w:val="line number"/>
-    <w:basedOn w:val="DefaultParagraphFont"/>
-    <w:uiPriority w:val="99"/>
-    <w:semiHidden/>
-    <w:unhideWhenUsed/>
-    <w:rsid w:val="006F30A2"/>
-  </w:style>
-  <w:style w:type="character" w:customStyle="1" w:styleId="Heading1Char">
-    <w:name w:val="Heading 1 Char"/>
-    <w:basedOn w:val="DefaultParagraphFont"/>
-    <w:link w:val="Heading1"/>
-    <w:uiPriority w:val="9"/>
-    <w:rsid w:val="003D6493"/>
-    <w:rPr>
-      <w:rFonts w:asciiTheme="majorHAnsi" w:eastAsiaTheme="majorEastAsia" w:hAnsiTheme="majorHAnsi" w:cstheme="majorBidi"/>
-      <w:color w:val="2E74B5" w:themeColor="accent1" w:themeShade="BF"/>
-      <w:sz w:val="32"/>
-      <w:szCs w:val="32"/>
-      <w:lang w:val="en-US"/>
-    </w:rPr>
-  </w:style>
-  <w:style w:type="paragraph" w:styleId="NoSpacing">
-    <w:name w:val="No Spacing"/>
-    <w:uiPriority w:val="1"/>
-    <w:qFormat/>
-    <w:rsid w:val="0029562F"/>
-    <w:pPr>
-      <w:spacing w:after="0" w:line="240" w:lineRule="auto"/>
-      <w:jc w:val="both"/>
-    </w:pPr>
-    <w:rPr>
-      <w:lang w:val="en-US"/>
-    </w:rPr>
-  </w:style>
   <w:style w:type="table" w:styleId="TableGrid">
     <w:name w:val="Table Grid"/>
     <w:basedOn w:val="TableNormal"/>
@@ -896,12 +1173,12 @@
     <w:tblPr>
       <w:tblInd w:w="0" w:type="dxa"/>
       <w:tblBorders>
-        <w:top w:val="single" w:sz="4" w:space="0" w:color="auto"/>
-        <w:left w:val="single" w:sz="4" w:space="0" w:color="auto"/>
-        <w:bottom w:val="single" w:sz="4" w:space="0" w:color="auto"/>
-        <w:right w:val="single" w:sz="4" w:space="0" w:color="auto"/>
-        <w:insideH w:val="single" w:sz="4" w:space="0" w:color="auto"/>
-        <w:insideV w:val="single" w:sz="4" w:space="0" w:color="auto"/>
+        <w:top w:val="single" w:color="auto" w:sz="4" w:space="0"/>
+        <w:left w:val="single" w:color="auto" w:sz="4" w:space="0"/>
+        <w:bottom w:val="single" w:color="auto" w:sz="4" w:space="0"/>
+        <w:right w:val="single" w:color="auto" w:sz="4" w:space="0"/>
+        <w:insideH w:val="single" w:color="auto" w:sz="4" w:space="0"/>
+        <w:insideV w:val="single" w:color="auto" w:sz="4" w:space="0"/>
       </w:tblBorders>
       <w:tblCellMar>
         <w:top w:w="0" w:type="dxa"/>
@@ -924,12 +1201,12 @@
       <w:tblStyleColBandSize w:val="1"/>
       <w:tblInd w:w="0" w:type="dxa"/>
       <w:tblBorders>
-        <w:top w:val="single" w:sz="4" w:space="0" w:color="FFFFFF" w:themeColor="background1"/>
-        <w:left w:val="single" w:sz="4" w:space="0" w:color="FFFFFF" w:themeColor="background1"/>
-        <w:bottom w:val="single" w:sz="4" w:space="0" w:color="FFFFFF" w:themeColor="background1"/>
-        <w:right w:val="single" w:sz="4" w:space="0" w:color="FFFFFF" w:themeColor="background1"/>
-        <w:insideH w:val="single" w:sz="4" w:space="0" w:color="FFFFFF" w:themeColor="background1"/>
-        <w:insideV w:val="single" w:sz="4" w:space="0" w:color="FFFFFF" w:themeColor="background1"/>
+        <w:top w:val="single" w:color="FFFFFF" w:themeColor="background1" w:sz="4" w:space="0"/>
+        <w:left w:val="single" w:color="FFFFFF" w:themeColor="background1" w:sz="4" w:space="0"/>
+        <w:bottom w:val="single" w:color="FFFFFF" w:themeColor="background1" w:sz="4" w:space="0"/>
+        <w:right w:val="single" w:color="FFFFFF" w:themeColor="background1" w:sz="4" w:space="0"/>
+        <w:insideH w:val="single" w:color="FFFFFF" w:themeColor="background1" w:sz="4" w:space="0"/>
+        <w:insideV w:val="single" w:color="FFFFFF" w:themeColor="background1" w:sz="4" w:space="0"/>
       </w:tblBorders>
       <w:tblCellMar>
         <w:top w:w="0" w:type="dxa"/>
@@ -950,9 +1227,9 @@
       <w:tblPr/>
       <w:tcPr>
         <w:tcBorders>
-          <w:top w:val="single" w:sz="4" w:space="0" w:color="FFFFFF" w:themeColor="background1"/>
-          <w:left w:val="single" w:sz="4" w:space="0" w:color="FFFFFF" w:themeColor="background1"/>
-          <w:right w:val="single" w:sz="4" w:space="0" w:color="FFFFFF" w:themeColor="background1"/>
+          <w:top w:val="single" w:color="FFFFFF" w:themeColor="background1" w:sz="4" w:space="0"/>
+          <w:left w:val="single" w:color="FFFFFF" w:themeColor="background1" w:sz="4" w:space="0"/>
+          <w:right w:val="single" w:color="FFFFFF" w:themeColor="background1" w:sz="4" w:space="0"/>
           <w:insideH w:val="nil"/>
           <w:insideV w:val="nil"/>
         </w:tcBorders>
@@ -968,9 +1245,9 @@
       <w:tblPr/>
       <w:tcPr>
         <w:tcBorders>
-          <w:left w:val="single" w:sz="4" w:space="0" w:color="FFFFFF" w:themeColor="background1"/>
-          <w:bottom w:val="single" w:sz="4" w:space="0" w:color="FFFFFF" w:themeColor="background1"/>
-          <w:right w:val="single" w:sz="4" w:space="0" w:color="FFFFFF" w:themeColor="background1"/>
+          <w:left w:val="single" w:color="FFFFFF" w:themeColor="background1" w:sz="4" w:space="0"/>
+          <w:bottom w:val="single" w:color="FFFFFF" w:themeColor="background1" w:sz="4" w:space="0"/>
+          <w:right w:val="single" w:color="FFFFFF" w:themeColor="background1" w:sz="4" w:space="0"/>
           <w:insideH w:val="nil"/>
           <w:insideV w:val="nil"/>
         </w:tcBorders>
@@ -986,9 +1263,9 @@
       <w:tblPr/>
       <w:tcPr>
         <w:tcBorders>
-          <w:top w:val="single" w:sz="4" w:space="0" w:color="FFFFFF" w:themeColor="background1"/>
-          <w:left w:val="single" w:sz="4" w:space="0" w:color="FFFFFF" w:themeColor="background1"/>
-          <w:bottom w:val="single" w:sz="4" w:space="0" w:color="FFFFFF" w:themeColor="background1"/>
+          <w:top w:val="single" w:color="FFFFFF" w:themeColor="background1" w:sz="4" w:space="0"/>
+          <w:left w:val="single" w:color="FFFFFF" w:themeColor="background1" w:sz="4" w:space="0"/>
+          <w:bottom w:val="single" w:color="FFFFFF" w:themeColor="background1" w:sz="4" w:space="0"/>
           <w:insideV w:val="nil"/>
         </w:tcBorders>
         <w:shd w:val="clear" w:color="auto" w:fill="A5A5A5" w:themeFill="accent3"/>
@@ -1003,9 +1280,9 @@
       <w:tblPr/>
       <w:tcPr>
         <w:tcBorders>
-          <w:top w:val="single" w:sz="4" w:space="0" w:color="FFFFFF" w:themeColor="background1"/>
-          <w:bottom w:val="single" w:sz="4" w:space="0" w:color="FFFFFF" w:themeColor="background1"/>
-          <w:right w:val="single" w:sz="4" w:space="0" w:color="FFFFFF" w:themeColor="background1"/>
+          <w:top w:val="single" w:color="FFFFFF" w:themeColor="background1" w:sz="4" w:space="0"/>
+          <w:bottom w:val="single" w:color="FFFFFF" w:themeColor="background1" w:sz="4" w:space="0"/>
+          <w:right w:val="single" w:color="FFFFFF" w:themeColor="background1" w:sz="4" w:space="0"/>
           <w:insideV w:val="nil"/>
         </w:tcBorders>
         <w:shd w:val="clear" w:color="auto" w:fill="A5A5A5" w:themeFill="accent3"/>
@@ -1037,12 +1314,12 @@
       <w:tblStyleColBandSize w:val="1"/>
       <w:tblInd w:w="0" w:type="dxa"/>
       <w:tblBorders>
-        <w:top w:val="single" w:sz="4" w:space="0" w:color="666666" w:themeColor="text1" w:themeTint="99"/>
-        <w:left w:val="single" w:sz="4" w:space="0" w:color="666666" w:themeColor="text1" w:themeTint="99"/>
-        <w:bottom w:val="single" w:sz="4" w:space="0" w:color="666666" w:themeColor="text1" w:themeTint="99"/>
-        <w:right w:val="single" w:sz="4" w:space="0" w:color="666666" w:themeColor="text1" w:themeTint="99"/>
-        <w:insideH w:val="single" w:sz="4" w:space="0" w:color="666666" w:themeColor="text1" w:themeTint="99"/>
-        <w:insideV w:val="single" w:sz="4" w:space="0" w:color="666666" w:themeColor="text1" w:themeTint="99"/>
+        <w:top w:val="single" w:color="666666" w:themeColor="text1" w:themeTint="99" w:sz="4" w:space="0"/>
+        <w:left w:val="single" w:color="666666" w:themeColor="text1" w:themeTint="99" w:sz="4" w:space="0"/>
+        <w:bottom w:val="single" w:color="666666" w:themeColor="text1" w:themeTint="99" w:sz="4" w:space="0"/>
+        <w:right w:val="single" w:color="666666" w:themeColor="text1" w:themeTint="99" w:sz="4" w:space="0"/>
+        <w:insideH w:val="single" w:color="666666" w:themeColor="text1" w:themeTint="99" w:sz="4" w:space="0"/>
+        <w:insideV w:val="single" w:color="666666" w:themeColor="text1" w:themeTint="99" w:sz="4" w:space="0"/>
       </w:tblBorders>
       <w:tblCellMar>
         <w:top w:w="0" w:type="dxa"/>
@@ -1091,7 +1368,6 @@
       </w:pPr>
       <w:rPr>
         <w:i/>
-        <w:iCs/>
       </w:rPr>
       <w:tblPr/>
       <w:tcPr>
@@ -1108,7 +1384,6 @@
     <w:tblStylePr w:type="lastCol">
       <w:rPr>
         <w:i/>
-        <w:iCs/>
       </w:rPr>
       <w:tblPr/>
       <w:tcPr>
@@ -1138,7 +1413,7 @@
       <w:tblPr/>
       <w:tcPr>
         <w:tcBorders>
-          <w:bottom w:val="single" w:sz="4" w:space="0" w:color="666666" w:themeColor="text1" w:themeTint="99"/>
+          <w:bottom w:val="single" w:color="666666" w:themeColor="text1" w:sz="4" w:space="0"/>
         </w:tcBorders>
       </w:tcPr>
     </w:tblStylePr>
@@ -1146,7 +1421,7 @@
       <w:tblPr/>
       <w:tcPr>
         <w:tcBorders>
-          <w:bottom w:val="single" w:sz="4" w:space="0" w:color="666666" w:themeColor="text1" w:themeTint="99"/>
+          <w:bottom w:val="single" w:color="666666" w:themeColor="text1" w:sz="4" w:space="0"/>
         </w:tcBorders>
       </w:tcPr>
     </w:tblStylePr>
@@ -1154,7 +1429,7 @@
       <w:tblPr/>
       <w:tcPr>
         <w:tcBorders>
-          <w:top w:val="single" w:sz="4" w:space="0" w:color="666666" w:themeColor="text1" w:themeTint="99"/>
+          <w:top w:val="single" w:color="666666" w:themeColor="text1" w:sz="4" w:space="0"/>
         </w:tcBorders>
       </w:tcPr>
     </w:tblStylePr>
@@ -1162,7 +1437,7 @@
       <w:tblPr/>
       <w:tcPr>
         <w:tcBorders>
-          <w:top w:val="single" w:sz="4" w:space="0" w:color="666666" w:themeColor="text1" w:themeTint="99"/>
+          <w:top w:val="single" w:color="666666" w:themeColor="text1" w:sz="4" w:space="0"/>
         </w:tcBorders>
       </w:tcPr>
     </w:tblStylePr>
@@ -1183,12 +1458,12 @@
       <w:tblStyleColBandSize w:val="1"/>
       <w:tblInd w:w="0" w:type="dxa"/>
       <w:tblBorders>
-        <w:top w:val="single" w:sz="4" w:space="0" w:color="666666" w:themeColor="text1" w:themeTint="99"/>
-        <w:left w:val="single" w:sz="4" w:space="0" w:color="666666" w:themeColor="text1" w:themeTint="99"/>
-        <w:bottom w:val="single" w:sz="4" w:space="0" w:color="666666" w:themeColor="text1" w:themeTint="99"/>
-        <w:right w:val="single" w:sz="4" w:space="0" w:color="666666" w:themeColor="text1" w:themeTint="99"/>
-        <w:insideH w:val="single" w:sz="4" w:space="0" w:color="666666" w:themeColor="text1" w:themeTint="99"/>
-        <w:insideV w:val="single" w:sz="4" w:space="0" w:color="666666" w:themeColor="text1" w:themeTint="99"/>
+        <w:top w:val="single" w:color="666666" w:themeColor="text1" w:themeTint="99" w:sz="4" w:space="0"/>
+        <w:left w:val="single" w:color="666666" w:themeColor="text1" w:themeTint="99" w:sz="4" w:space="0"/>
+        <w:bottom w:val="single" w:color="666666" w:themeColor="text1" w:themeTint="99" w:sz="4" w:space="0"/>
+        <w:right w:val="single" w:color="666666" w:themeColor="text1" w:themeTint="99" w:sz="4" w:space="0"/>
+        <w:insideH w:val="single" w:color="666666" w:themeColor="text1" w:themeTint="99" w:sz="4" w:space="0"/>
+        <w:insideV w:val="single" w:color="666666" w:themeColor="text1" w:themeTint="99" w:sz="4" w:space="0"/>
       </w:tblBorders>
       <w:tblCellMar>
         <w:top w:w="0" w:type="dxa"/>
@@ -1237,7 +1512,6 @@
       </w:pPr>
       <w:rPr>
         <w:i/>
-        <w:iCs/>
       </w:rPr>
       <w:tblPr/>
       <w:tcPr>
@@ -1254,7 +1528,6 @@
     <w:tblStylePr w:type="lastCol">
       <w:rPr>
         <w:i/>
-        <w:iCs/>
       </w:rPr>
       <w:tblPr/>
       <w:tcPr>
@@ -1284,7 +1557,7 @@
       <w:tblPr/>
       <w:tcPr>
         <w:tcBorders>
-          <w:bottom w:val="single" w:sz="4" w:space="0" w:color="666666" w:themeColor="text1" w:themeTint="99"/>
+          <w:bottom w:val="single" w:color="666666" w:themeColor="text1" w:sz="4" w:space="0"/>
         </w:tcBorders>
       </w:tcPr>
     </w:tblStylePr>
@@ -1292,7 +1565,7 @@
       <w:tblPr/>
       <w:tcPr>
         <w:tcBorders>
-          <w:bottom w:val="single" w:sz="4" w:space="0" w:color="666666" w:themeColor="text1" w:themeTint="99"/>
+          <w:bottom w:val="single" w:color="666666" w:themeColor="text1" w:sz="4" w:space="0"/>
         </w:tcBorders>
       </w:tcPr>
     </w:tblStylePr>
@@ -1300,7 +1573,7 @@
       <w:tblPr/>
       <w:tcPr>
         <w:tcBorders>
-          <w:top w:val="single" w:sz="4" w:space="0" w:color="666666" w:themeColor="text1" w:themeTint="99"/>
+          <w:top w:val="single" w:color="666666" w:themeColor="text1" w:sz="4" w:space="0"/>
         </w:tcBorders>
       </w:tcPr>
     </w:tblStylePr>
@@ -1308,7 +1581,7 @@
       <w:tblPr/>
       <w:tcPr>
         <w:tcBorders>
-          <w:top w:val="single" w:sz="4" w:space="0" w:color="666666" w:themeColor="text1" w:themeTint="99"/>
+          <w:top w:val="single" w:color="666666" w:themeColor="text1" w:sz="4" w:space="0"/>
         </w:tcBorders>
       </w:tcPr>
     </w:tblStylePr>
@@ -1326,12 +1599,12 @@
       <w:tblStyleColBandSize w:val="1"/>
       <w:tblInd w:w="0" w:type="dxa"/>
       <w:tblBorders>
-        <w:top w:val="single" w:sz="4" w:space="0" w:color="C9C9C9" w:themeColor="accent3" w:themeTint="99"/>
-        <w:left w:val="single" w:sz="4" w:space="0" w:color="C9C9C9" w:themeColor="accent3" w:themeTint="99"/>
-        <w:bottom w:val="single" w:sz="4" w:space="0" w:color="C9C9C9" w:themeColor="accent3" w:themeTint="99"/>
-        <w:right w:val="single" w:sz="4" w:space="0" w:color="C9C9C9" w:themeColor="accent3" w:themeTint="99"/>
-        <w:insideH w:val="single" w:sz="4" w:space="0" w:color="C9C9C9" w:themeColor="accent3" w:themeTint="99"/>
-        <w:insideV w:val="single" w:sz="4" w:space="0" w:color="C9C9C9" w:themeColor="accent3" w:themeTint="99"/>
+        <w:top w:val="single" w:color="C9C9C9" w:themeColor="accent3" w:themeTint="99" w:sz="4" w:space="0"/>
+        <w:left w:val="single" w:color="C9C9C9" w:themeColor="accent3" w:themeTint="99" w:sz="4" w:space="0"/>
+        <w:bottom w:val="single" w:color="C9C9C9" w:themeColor="accent3" w:themeTint="99" w:sz="4" w:space="0"/>
+        <w:right w:val="single" w:color="C9C9C9" w:themeColor="accent3" w:themeTint="99" w:sz="4" w:space="0"/>
+        <w:insideH w:val="single" w:color="C9C9C9" w:themeColor="accent3" w:themeTint="99" w:sz="4" w:space="0"/>
+        <w:insideV w:val="single" w:color="C9C9C9" w:themeColor="accent3" w:themeTint="99" w:sz="4" w:space="0"/>
       </w:tblBorders>
       <w:tblCellMar>
         <w:top w:w="0" w:type="dxa"/>
@@ -1349,10 +1622,10 @@
       <w:tblPr/>
       <w:tcPr>
         <w:tcBorders>
-          <w:top w:val="single" w:sz="4" w:space="0" w:color="A5A5A5" w:themeColor="accent3"/>
-          <w:left w:val="single" w:sz="4" w:space="0" w:color="A5A5A5" w:themeColor="accent3"/>
-          <w:bottom w:val="single" w:sz="4" w:space="0" w:color="A5A5A5" w:themeColor="accent3"/>
-          <w:right w:val="single" w:sz="4" w:space="0" w:color="A5A5A5" w:themeColor="accent3"/>
+          <w:top w:val="single" w:color="A5A5A5" w:themeColor="accent3" w:sz="4" w:space="0"/>
+          <w:left w:val="single" w:color="A5A5A5" w:themeColor="accent3" w:sz="4" w:space="0"/>
+          <w:bottom w:val="single" w:color="A5A5A5" w:themeColor="accent3" w:sz="4" w:space="0"/>
+          <w:right w:val="single" w:color="A5A5A5" w:themeColor="accent3" w:sz="4" w:space="0"/>
           <w:insideH w:val="nil"/>
           <w:insideV w:val="nil"/>
         </w:tcBorders>
@@ -1367,7 +1640,7 @@
       <w:tblPr/>
       <w:tcPr>
         <w:tcBorders>
-          <w:top w:val="double" w:sz="4" w:space="0" w:color="A5A5A5" w:themeColor="accent3"/>
+          <w:top w:val="double" w:color="A5A5A5" w:themeColor="accent3" w:sz="4" w:space="0"/>
         </w:tcBorders>
       </w:tcPr>
     </w:tblStylePr>
@@ -1376,12 +1649,14 @@
         <w:b/>
         <w:bCs/>
       </w:rPr>
+      <w:tblPr/>
     </w:tblStylePr>
     <w:tblStylePr w:type="lastCol">
       <w:rPr>
         <w:b/>
         <w:bCs/>
       </w:rPr>
+      <w:tblPr/>
     </w:tblStylePr>
     <w:tblStylePr w:type="band1Vert">
       <w:tblPr/>
@@ -1400,24 +1675,24 @@
     <w:name w:val="Grid Table 6 Colorful Accent 3"/>
     <w:basedOn w:val="TableNormal"/>
     <w:uiPriority w:val="51"/>
-    <w:rsid w:val="00297F54"/>
+    <w:rsid w:val="00297f54"/>
     <w:pPr>
       <w:spacing w:after="0" w:line="240" w:lineRule="auto"/>
     </w:pPr>
     <w:rPr>
-      <w:color w:val="7B7B7B" w:themeColor="accent3" w:themeShade="BF"/>
+      <w:color w:val="7B7B7B" w:themeColor="accent3" w:themeShade="bf"/>
     </w:rPr>
     <w:tblPr>
       <w:tblStyleRowBandSize w:val="1"/>
       <w:tblStyleColBandSize w:val="1"/>
       <w:tblInd w:w="0" w:type="dxa"/>
       <w:tblBorders>
-        <w:top w:val="single" w:sz="4" w:space="0" w:color="C9C9C9" w:themeColor="accent3" w:themeTint="99"/>
-        <w:left w:val="single" w:sz="4" w:space="0" w:color="C9C9C9" w:themeColor="accent3" w:themeTint="99"/>
-        <w:bottom w:val="single" w:sz="4" w:space="0" w:color="C9C9C9" w:themeColor="accent3" w:themeTint="99"/>
-        <w:right w:val="single" w:sz="4" w:space="0" w:color="C9C9C9" w:themeColor="accent3" w:themeTint="99"/>
-        <w:insideH w:val="single" w:sz="4" w:space="0" w:color="C9C9C9" w:themeColor="accent3" w:themeTint="99"/>
-        <w:insideV w:val="single" w:sz="4" w:space="0" w:color="C9C9C9" w:themeColor="accent3" w:themeTint="99"/>
+        <w:top w:val="single" w:color="C9C9C9" w:themeColor="accent3" w:themeTint="99" w:sz="4" w:space="0"/>
+        <w:left w:val="single" w:color="C9C9C9" w:themeColor="accent3" w:themeTint="99" w:sz="4" w:space="0"/>
+        <w:bottom w:val="single" w:color="C9C9C9" w:themeColor="accent3" w:themeTint="99" w:sz="4" w:space="0"/>
+        <w:right w:val="single" w:color="C9C9C9" w:themeColor="accent3" w:themeTint="99" w:sz="4" w:space="0"/>
+        <w:insideH w:val="single" w:color="C9C9C9" w:themeColor="accent3" w:themeTint="99" w:sz="4" w:space="0"/>
+        <w:insideV w:val="single" w:color="C9C9C9" w:themeColor="accent3" w:themeTint="99" w:sz="4" w:space="0"/>
       </w:tblBorders>
       <w:tblCellMar>
         <w:top w:w="0" w:type="dxa"/>
@@ -1434,7 +1709,7 @@
       <w:tblPr/>
       <w:tcPr>
         <w:tcBorders>
-          <w:bottom w:val="single" w:sz="12" w:space="0" w:color="C9C9C9" w:themeColor="accent3" w:themeTint="99"/>
+          <w:bottom w:val="single" w:color="C9C9C9" w:themeColor="accent3" w:sz="12" w:space="0"/>
         </w:tcBorders>
       </w:tcPr>
     </w:tblStylePr>
@@ -1446,7 +1721,7 @@
       <w:tblPr/>
       <w:tcPr>
         <w:tcBorders>
-          <w:top w:val="double" w:sz="4" w:space="0" w:color="C9C9C9" w:themeColor="accent3" w:themeTint="99"/>
+          <w:top w:val="double" w:color="C9C9C9" w:themeColor="accent3" w:sz="4" w:space="0"/>
         </w:tcBorders>
       </w:tcPr>
     </w:tblStylePr>
@@ -1455,12 +1730,14 @@
         <w:b/>
         <w:bCs/>
       </w:rPr>
+      <w:tblPr/>
     </w:tblStylePr>
     <w:tblStylePr w:type="lastCol">
       <w:rPr>
         <w:b/>
         <w:bCs/>
       </w:rPr>
+      <w:tblPr/>
     </w:tblStylePr>
     <w:tblStylePr w:type="band1Vert">
       <w:tblPr/>
@@ -1474,69 +1751,6 @@
         <w:shd w:val="clear" w:color="auto" w:fill="EDEDED" w:themeFill="accent3" w:themeFillTint="33"/>
       </w:tcPr>
     </w:tblStylePr>
-  </w:style>
-  <w:style w:type="character" w:styleId="Emphasis">
-    <w:name w:val="Emphasis"/>
-    <w:basedOn w:val="DefaultParagraphFont"/>
-    <w:uiPriority w:val="20"/>
-    <w:qFormat/>
-    <w:rsid w:val="00D94B65"/>
-    <w:rPr>
-      <w:i/>
-      <w:iCs/>
-    </w:rPr>
-  </w:style>
-  <w:style w:type="character" w:styleId="Strong">
-    <w:name w:val="Strong"/>
-    <w:basedOn w:val="DefaultParagraphFont"/>
-    <w:uiPriority w:val="22"/>
-    <w:rsid w:val="00D94B65"/>
-    <w:rPr>
-      <w:b/>
-      <w:bCs/>
-    </w:rPr>
-  </w:style>
-  <w:style w:type="paragraph" w:styleId="Subtitle">
-    <w:name w:val="Subtitle"/>
-    <w:basedOn w:val="Normal"/>
-    <w:next w:val="Normal"/>
-    <w:link w:val="SubtitleChar"/>
-    <w:uiPriority w:val="11"/>
-    <w:rsid w:val="00D94B65"/>
-    <w:pPr>
-      <w:numPr>
-        <w:ilvl w:val="1"/>
-      </w:numPr>
-    </w:pPr>
-    <w:rPr>
-      <w:rFonts w:eastAsiaTheme="minorEastAsia"/>
-      <w:color w:val="5A5A5A" w:themeColor="text1" w:themeTint="A5"/>
-      <w:spacing w:val="15"/>
-      <w:lang w:val="fr-FR" w:eastAsia="ja-JP"/>
-    </w:rPr>
-  </w:style>
-  <w:style w:type="character" w:customStyle="1" w:styleId="SubtitleChar">
-    <w:name w:val="Subtitle Char"/>
-    <w:basedOn w:val="DefaultParagraphFont"/>
-    <w:link w:val="Subtitle"/>
-    <w:uiPriority w:val="11"/>
-    <w:rsid w:val="00D94B65"/>
-    <w:rPr>
-      <w:rFonts w:eastAsiaTheme="minorEastAsia"/>
-      <w:color w:val="5A5A5A" w:themeColor="text1" w:themeTint="A5"/>
-      <w:spacing w:val="15"/>
-      <w:lang w:val="fr-FR" w:eastAsia="ja-JP"/>
-    </w:rPr>
-  </w:style>
-  <w:style w:type="character" w:styleId="PlaceholderText">
-    <w:name w:val="Placeholder Text"/>
-    <w:basedOn w:val="DefaultParagraphFont"/>
-    <w:uiPriority w:val="99"/>
-    <w:semiHidden/>
-    <w:rsid w:val="00D94B65"/>
-    <w:rPr>
-      <w:color w:val="808080"/>
-    </w:rPr>
   </w:style>
 </w:styles>
 </file>

</xml_diff>